<commit_message>
add new NPI message to Terra Nova test template
</commit_message>
<xml_diff>
--- a/app/assets/Terra_Nova_testing/Terra_Nova_Template_1.docx
+++ b/app/assets/Terra_Nova_testing/Terra_Nova_Template_1.docx
@@ -30,6 +30,7 @@
         </w:rPr>
         <w:t xml:space="preserve">Dear Parents of </w:t>
       </w:r>
+      <w:proofErr w:type="spellStart"/>
       <w:r>
         <w:rPr>
           <w:rFonts w:asciiTheme="majorHAnsi" w:hAnsiTheme="majorHAnsi"/>
@@ -40,6 +41,7 @@
         </w:rPr>
         <w:t>child_name_full</w:t>
       </w:r>
+      <w:proofErr w:type="spellEnd"/>
       <w:r>
         <w:rPr>
           <w:rFonts w:asciiTheme="majorHAnsi" w:hAnsiTheme="majorHAnsi"/>
@@ -75,6 +77,7 @@
         </w:rPr>
         <w:t xml:space="preserve">The </w:t>
       </w:r>
+      <w:proofErr w:type="spellStart"/>
       <w:r>
         <w:rPr>
           <w:rFonts w:asciiTheme="majorHAnsi" w:eastAsia="Times New Roman" w:hAnsiTheme="majorHAnsi" w:cs="Times New Roman"/>
@@ -82,15 +85,43 @@
           <w:sz w:val="20"/>
           <w:szCs w:val="20"/>
         </w:rPr>
-        <w:t>TerraNova Third Edition</w:t>
-      </w:r>
+        <w:t>TerraNova</w:t>
+      </w:r>
+      <w:proofErr w:type="spellEnd"/>
       <w:r>
         <w:rPr>
           <w:rFonts w:asciiTheme="majorHAnsi" w:eastAsia="Times New Roman" w:hAnsiTheme="majorHAnsi" w:cs="Times New Roman"/>
-          <w:sz w:val="20"/>
-          <w:szCs w:val="20"/>
-        </w:rPr>
-        <w:t xml:space="preserve"> Achievement Test measures your child’s understanding of math and reading concepts through seven subgroups. OLB Kindergarten students take these tests two times (Autumn / Spring) during the academic year. So you can better understand your child’s educational journey, this report will summarize your child’s scores on the assessment(s). Together with classroom assessments and classwork, this information can be used to identify potential strengths and needs in the following areas. </w:t>
+          <w:i/>
+          <w:sz w:val="20"/>
+          <w:szCs w:val="20"/>
+        </w:rPr>
+        <w:t xml:space="preserve"> Third Edition</w:t>
+      </w:r>
+      <w:r>
+        <w:rPr>
+          <w:rFonts w:asciiTheme="majorHAnsi" w:eastAsia="Times New Roman" w:hAnsiTheme="majorHAnsi" w:cs="Times New Roman"/>
+          <w:sz w:val="20"/>
+          <w:szCs w:val="20"/>
+        </w:rPr>
+        <w:t xml:space="preserve"> Achievement Test measures your child’s understanding of math and reading concepts through seven subgroups. OLB Kindergarten students take these tests two times (Autumn / Spring) during the academic year. </w:t>
+      </w:r>
+      <w:proofErr w:type="gramStart"/>
+      <w:r>
+        <w:rPr>
+          <w:rFonts w:asciiTheme="majorHAnsi" w:eastAsia="Times New Roman" w:hAnsiTheme="majorHAnsi" w:cs="Times New Roman"/>
+          <w:sz w:val="20"/>
+          <w:szCs w:val="20"/>
+        </w:rPr>
+        <w:t>So</w:t>
+      </w:r>
+      <w:proofErr w:type="gramEnd"/>
+      <w:r>
+        <w:rPr>
+          <w:rFonts w:asciiTheme="majorHAnsi" w:eastAsia="Times New Roman" w:hAnsiTheme="majorHAnsi" w:cs="Times New Roman"/>
+          <w:sz w:val="20"/>
+          <w:szCs w:val="20"/>
+        </w:rPr>
+        <w:t xml:space="preserve"> you can better understand your child’s educational journey, this report will summarize your child’s scores on the assessment(s). Together with classroom assessments and classwork, this information can be used to identify potential strengths and needs in the following areas. </w:t>
       </w:r>
     </w:p>
     <w:p>
@@ -129,6 +160,7 @@
         </w:rPr>
         <w:t xml:space="preserve"> Scale Score: </w:t>
       </w:r>
+      <w:proofErr w:type="spellStart"/>
       <w:r>
         <w:rPr>
           <w:rFonts w:asciiTheme="majorHAnsi" w:hAnsiTheme="majorHAnsi"/>
@@ -159,6 +191,7 @@
         </w:rPr>
         <w:t>_score</w:t>
       </w:r>
+      <w:proofErr w:type="spellEnd"/>
       <w:r>
         <w:rPr>
           <w:rFonts w:asciiTheme="majorHAnsi" w:hAnsiTheme="majorHAnsi"/>
@@ -168,6 +201,7 @@
         </w:rPr>
         <w:t xml:space="preserve"> (National Percentile Rank: </w:t>
       </w:r>
+      <w:proofErr w:type="spellStart"/>
       <w:r>
         <w:rPr>
           <w:rFonts w:asciiTheme="majorHAnsi" w:hAnsiTheme="majorHAnsi"/>
@@ -178,6 +212,7 @@
         </w:rPr>
         <w:t>reading_national_percentile</w:t>
       </w:r>
+      <w:proofErr w:type="spellEnd"/>
       <w:r>
         <w:rPr>
           <w:rFonts w:asciiTheme="majorHAnsi" w:hAnsiTheme="majorHAnsi"/>
@@ -279,6 +314,15 @@
               </w:rPr>
               <w:t>National OPI</w:t>
             </w:r>
+            <w:r>
+              <w:rPr>
+                <w:rFonts w:asciiTheme="majorHAnsi" w:hAnsiTheme="majorHAnsi"/>
+                <w:b/>
+                <w:sz w:val="16"/>
+                <w:szCs w:val="20"/>
+              </w:rPr>
+              <w:t>*</w:t>
+            </w:r>
           </w:p>
         </w:tc>
         <w:tc>
@@ -421,6 +465,7 @@
                 <w:highlight w:val="yellow"/>
               </w:rPr>
             </w:pPr>
+            <w:proofErr w:type="spellStart"/>
             <w:r>
               <w:rPr>
                 <w:rFonts w:asciiTheme="majorHAnsi" w:hAnsiTheme="majorHAnsi"/>
@@ -430,6 +475,7 @@
               </w:rPr>
               <w:t>oc_national_opi</w:t>
             </w:r>
+            <w:proofErr w:type="spellEnd"/>
           </w:p>
         </w:tc>
         <w:tc>
@@ -447,6 +493,7 @@
                 <w:highlight w:val="yellow"/>
               </w:rPr>
             </w:pPr>
+            <w:proofErr w:type="spellStart"/>
             <w:r>
               <w:rPr>
                 <w:rFonts w:asciiTheme="majorHAnsi" w:hAnsiTheme="majorHAnsi"/>
@@ -456,6 +503,7 @@
               </w:rPr>
               <w:t>oc_range</w:t>
             </w:r>
+            <w:proofErr w:type="spellEnd"/>
           </w:p>
         </w:tc>
         <w:tc>
@@ -473,6 +521,7 @@
                 <w:highlight w:val="yellow"/>
               </w:rPr>
             </w:pPr>
+            <w:proofErr w:type="spellStart"/>
             <w:r>
               <w:rPr>
                 <w:rFonts w:asciiTheme="majorHAnsi" w:hAnsiTheme="majorHAnsi"/>
@@ -482,6 +531,7 @@
               </w:rPr>
               <w:t>oc_mastery</w:t>
             </w:r>
+            <w:proofErr w:type="spellEnd"/>
           </w:p>
         </w:tc>
       </w:tr>
@@ -560,6 +610,7 @@
                 <w:highlight w:val="yellow"/>
               </w:rPr>
             </w:pPr>
+            <w:proofErr w:type="spellStart"/>
             <w:r>
               <w:rPr>
                 <w:rFonts w:asciiTheme="majorHAnsi" w:hAnsiTheme="majorHAnsi"/>
@@ -569,6 +620,7 @@
               </w:rPr>
               <w:t>bu_national_opi</w:t>
             </w:r>
+            <w:proofErr w:type="spellEnd"/>
           </w:p>
         </w:tc>
         <w:tc>
@@ -586,6 +638,7 @@
                 <w:highlight w:val="yellow"/>
               </w:rPr>
             </w:pPr>
+            <w:proofErr w:type="spellStart"/>
             <w:r>
               <w:rPr>
                 <w:rFonts w:asciiTheme="majorHAnsi" w:hAnsiTheme="majorHAnsi"/>
@@ -595,6 +648,7 @@
               </w:rPr>
               <w:t>bu_range</w:t>
             </w:r>
+            <w:proofErr w:type="spellEnd"/>
           </w:p>
         </w:tc>
         <w:tc>
@@ -612,6 +666,7 @@
                 <w:highlight w:val="yellow"/>
               </w:rPr>
             </w:pPr>
+            <w:proofErr w:type="spellStart"/>
             <w:r>
               <w:rPr>
                 <w:rFonts w:asciiTheme="majorHAnsi" w:hAnsiTheme="majorHAnsi"/>
@@ -621,6 +676,7 @@
               </w:rPr>
               <w:t>bu_mastery</w:t>
             </w:r>
+            <w:proofErr w:type="spellEnd"/>
           </w:p>
         </w:tc>
       </w:tr>
@@ -702,6 +758,7 @@
                 <w:highlight w:val="yellow"/>
               </w:rPr>
             </w:pPr>
+            <w:proofErr w:type="spellStart"/>
             <w:r>
               <w:rPr>
                 <w:rFonts w:asciiTheme="majorHAnsi" w:hAnsiTheme="majorHAnsi"/>
@@ -711,6 +768,7 @@
               </w:rPr>
               <w:t>ip_national_opi</w:t>
             </w:r>
+            <w:proofErr w:type="spellEnd"/>
           </w:p>
         </w:tc>
         <w:tc>
@@ -728,6 +786,7 @@
                 <w:highlight w:val="yellow"/>
               </w:rPr>
             </w:pPr>
+            <w:proofErr w:type="spellStart"/>
             <w:r>
               <w:rPr>
                 <w:rFonts w:asciiTheme="majorHAnsi" w:hAnsiTheme="majorHAnsi"/>
@@ -737,6 +796,7 @@
               </w:rPr>
               <w:t>ip_range</w:t>
             </w:r>
+            <w:proofErr w:type="spellEnd"/>
           </w:p>
         </w:tc>
         <w:tc>
@@ -754,6 +814,7 @@
                 <w:highlight w:val="yellow"/>
               </w:rPr>
             </w:pPr>
+            <w:proofErr w:type="spellStart"/>
             <w:r>
               <w:rPr>
                 <w:rFonts w:asciiTheme="majorHAnsi" w:hAnsiTheme="majorHAnsi"/>
@@ -763,6 +824,7 @@
               </w:rPr>
               <w:t>ip_mastery</w:t>
             </w:r>
+            <w:proofErr w:type="spellEnd"/>
           </w:p>
         </w:tc>
       </w:tr>
@@ -781,18 +843,55 @@
       <w:pPr>
         <w:rPr>
           <w:rFonts w:asciiTheme="majorHAnsi" w:hAnsiTheme="majorHAnsi"/>
+          <w:sz w:val="18"/>
+          <w:szCs w:val="18"/>
+        </w:rPr>
+      </w:pPr>
+      <w:bookmarkStart w:id="0" w:name="_GoBack"/>
+      <w:r>
+        <w:rPr>
+          <w:rFonts w:asciiTheme="majorHAnsi" w:hAnsiTheme="majorHAnsi"/>
+          <w:sz w:val="18"/>
+          <w:szCs w:val="18"/>
+        </w:rPr>
+        <w:t>*</w:t>
+      </w:r>
+      <w:r>
+        <w:rPr>
+          <w:rFonts w:asciiTheme="majorHAnsi" w:hAnsiTheme="majorHAnsi"/>
+          <w:sz w:val="18"/>
+          <w:szCs w:val="18"/>
+        </w:rPr>
+        <w:t>The National Percentile Rank is not calculated for Autumn tests.</w:t>
+      </w:r>
+    </w:p>
+    <w:bookmarkEnd w:id="0"/>
+    <w:p>
+      <w:pPr>
+        <w:rPr>
+          <w:rFonts w:asciiTheme="majorHAnsi" w:hAnsiTheme="majorHAnsi"/>
           <w:b/>
-          <w:sz w:val="20"/>
-          <w:szCs w:val="20"/>
+          <w:sz w:val="10"/>
+          <w:szCs w:val="10"/>
         </w:rPr>
       </w:pPr>
-      <w:r>
+    </w:p>
+    <w:p>
+      <w:pPr>
         <w:rPr>
           <w:rFonts w:asciiTheme="majorHAnsi" w:hAnsiTheme="majorHAnsi"/>
           <w:b/>
           <w:sz w:val="20"/>
           <w:szCs w:val="20"/>
         </w:rPr>
+      </w:pPr>
+      <w:r>
+        <w:rPr>
+          <w:rFonts w:asciiTheme="majorHAnsi" w:hAnsiTheme="majorHAnsi"/>
+          <w:b/>
+          <w:sz w:val="20"/>
+          <w:szCs w:val="20"/>
+        </w:rPr>
         <w:t>Math Performance</w:t>
       </w:r>
       <w:r>
@@ -804,6 +903,7 @@
         </w:rPr>
         <w:t xml:space="preserve">, Scale Score: </w:t>
       </w:r>
+      <w:proofErr w:type="spellStart"/>
       <w:r>
         <w:rPr>
           <w:rFonts w:asciiTheme="majorHAnsi" w:hAnsiTheme="majorHAnsi"/>
@@ -824,6 +924,7 @@
         </w:rPr>
         <w:t>_score</w:t>
       </w:r>
+      <w:proofErr w:type="spellEnd"/>
       <w:r>
         <w:rPr>
           <w:rFonts w:asciiTheme="majorHAnsi" w:hAnsiTheme="majorHAnsi"/>
@@ -833,6 +934,7 @@
         </w:rPr>
         <w:t xml:space="preserve"> (National Percentile Rank: </w:t>
       </w:r>
+      <w:proofErr w:type="spellStart"/>
       <w:r>
         <w:rPr>
           <w:rFonts w:asciiTheme="majorHAnsi" w:hAnsiTheme="majorHAnsi"/>
@@ -843,6 +945,7 @@
         </w:rPr>
         <w:t>math_national_percentile</w:t>
       </w:r>
+      <w:proofErr w:type="spellEnd"/>
       <w:r>
         <w:rPr>
           <w:rFonts w:asciiTheme="majorHAnsi" w:hAnsiTheme="majorHAnsi"/>
@@ -944,6 +1047,15 @@
               </w:rPr>
               <w:t>National OPI</w:t>
             </w:r>
+            <w:r>
+              <w:rPr>
+                <w:rFonts w:asciiTheme="majorHAnsi" w:hAnsiTheme="majorHAnsi"/>
+                <w:b/>
+                <w:sz w:val="16"/>
+                <w:szCs w:val="20"/>
+              </w:rPr>
+              <w:t>*</w:t>
+            </w:r>
           </w:p>
         </w:tc>
         <w:tc>
@@ -1086,6 +1198,7 @@
                 <w:highlight w:val="yellow"/>
               </w:rPr>
             </w:pPr>
+            <w:proofErr w:type="spellStart"/>
             <w:r>
               <w:rPr>
                 <w:rFonts w:asciiTheme="majorHAnsi" w:hAnsiTheme="majorHAnsi"/>
@@ -1104,6 +1217,7 @@
               </w:rPr>
               <w:t>_opi</w:t>
             </w:r>
+            <w:proofErr w:type="spellEnd"/>
           </w:p>
         </w:tc>
         <w:tc>
@@ -1121,6 +1235,7 @@
                 <w:highlight w:val="yellow"/>
               </w:rPr>
             </w:pPr>
+            <w:proofErr w:type="spellStart"/>
             <w:r>
               <w:rPr>
                 <w:rFonts w:asciiTheme="majorHAnsi" w:hAnsiTheme="majorHAnsi"/>
@@ -1148,6 +1263,7 @@
               </w:rPr>
               <w:t>range</w:t>
             </w:r>
+            <w:proofErr w:type="spellEnd"/>
           </w:p>
         </w:tc>
         <w:tc>
@@ -1165,6 +1281,7 @@
                 <w:highlight w:val="yellow"/>
               </w:rPr>
             </w:pPr>
+            <w:proofErr w:type="spellStart"/>
             <w:r>
               <w:rPr>
                 <w:rFonts w:asciiTheme="majorHAnsi" w:hAnsiTheme="majorHAnsi"/>
@@ -1192,6 +1309,7 @@
               </w:rPr>
               <w:t>mastery</w:t>
             </w:r>
+            <w:proofErr w:type="spellEnd"/>
           </w:p>
         </w:tc>
       </w:tr>
@@ -1279,6 +1397,7 @@
                 <w:highlight w:val="yellow"/>
               </w:rPr>
             </w:pPr>
+            <w:proofErr w:type="spellStart"/>
             <w:r>
               <w:rPr>
                 <w:rFonts w:asciiTheme="majorHAnsi" w:hAnsiTheme="majorHAnsi"/>
@@ -1315,6 +1434,7 @@
               </w:rPr>
               <w:t>opi</w:t>
             </w:r>
+            <w:proofErr w:type="spellEnd"/>
           </w:p>
         </w:tc>
         <w:tc>
@@ -1332,6 +1452,7 @@
                 <w:highlight w:val="yellow"/>
               </w:rPr>
             </w:pPr>
+            <w:proofErr w:type="spellStart"/>
             <w:r>
               <w:rPr>
                 <w:rFonts w:asciiTheme="majorHAnsi" w:hAnsiTheme="majorHAnsi"/>
@@ -1359,6 +1480,7 @@
               </w:rPr>
               <w:t>range</w:t>
             </w:r>
+            <w:proofErr w:type="spellEnd"/>
           </w:p>
         </w:tc>
         <w:tc>
@@ -1376,6 +1498,7 @@
                 <w:highlight w:val="yellow"/>
               </w:rPr>
             </w:pPr>
+            <w:proofErr w:type="spellStart"/>
             <w:r>
               <w:rPr>
                 <w:rFonts w:asciiTheme="majorHAnsi" w:hAnsiTheme="majorHAnsi"/>
@@ -1403,6 +1526,7 @@
               </w:rPr>
               <w:t>mastery</w:t>
             </w:r>
+            <w:proofErr w:type="spellEnd"/>
           </w:p>
         </w:tc>
       </w:tr>
@@ -1493,6 +1617,7 @@
                 <w:highlight w:val="yellow"/>
               </w:rPr>
             </w:pPr>
+            <w:proofErr w:type="spellStart"/>
             <w:r>
               <w:rPr>
                 <w:rFonts w:asciiTheme="majorHAnsi" w:hAnsiTheme="majorHAnsi"/>
@@ -1529,6 +1654,7 @@
               </w:rPr>
               <w:t>opi</w:t>
             </w:r>
+            <w:proofErr w:type="spellEnd"/>
           </w:p>
         </w:tc>
         <w:tc>
@@ -1546,6 +1672,7 @@
                 <w:highlight w:val="yellow"/>
               </w:rPr>
             </w:pPr>
+            <w:proofErr w:type="spellStart"/>
             <w:r>
               <w:rPr>
                 <w:rFonts w:asciiTheme="majorHAnsi" w:hAnsiTheme="majorHAnsi"/>
@@ -1573,6 +1700,7 @@
               </w:rPr>
               <w:t>range</w:t>
             </w:r>
+            <w:proofErr w:type="spellEnd"/>
           </w:p>
         </w:tc>
         <w:tc>
@@ -1590,6 +1718,7 @@
                 <w:highlight w:val="yellow"/>
               </w:rPr>
             </w:pPr>
+            <w:proofErr w:type="spellStart"/>
             <w:r>
               <w:rPr>
                 <w:rFonts w:asciiTheme="majorHAnsi" w:hAnsiTheme="majorHAnsi"/>
@@ -1617,6 +1746,7 @@
               </w:rPr>
               <w:t>mastery</w:t>
             </w:r>
+            <w:proofErr w:type="spellEnd"/>
           </w:p>
         </w:tc>
       </w:tr>
@@ -1690,8 +1820,6 @@
               </w:rPr>
               <w:t>_0</w:t>
             </w:r>
-            <w:bookmarkStart w:id="0" w:name="_GoBack"/>
-            <w:bookmarkEnd w:id="0"/>
           </w:p>
         </w:tc>
         <w:tc>
@@ -1709,6 +1837,7 @@
                 <w:highlight w:val="yellow"/>
               </w:rPr>
             </w:pPr>
+            <w:proofErr w:type="spellStart"/>
             <w:r>
               <w:rPr>
                 <w:rFonts w:asciiTheme="majorHAnsi" w:hAnsiTheme="majorHAnsi"/>
@@ -1745,6 +1874,7 @@
               </w:rPr>
               <w:t>opi</w:t>
             </w:r>
+            <w:proofErr w:type="spellEnd"/>
           </w:p>
         </w:tc>
         <w:tc>
@@ -1762,6 +1892,7 @@
                 <w:highlight w:val="yellow"/>
               </w:rPr>
             </w:pPr>
+            <w:proofErr w:type="spellStart"/>
             <w:r>
               <w:rPr>
                 <w:rFonts w:asciiTheme="majorHAnsi" w:hAnsiTheme="majorHAnsi"/>
@@ -1789,6 +1920,7 @@
               </w:rPr>
               <w:t>range</w:t>
             </w:r>
+            <w:proofErr w:type="spellEnd"/>
           </w:p>
         </w:tc>
         <w:tc>
@@ -1806,6 +1938,7 @@
                 <w:highlight w:val="yellow"/>
               </w:rPr>
             </w:pPr>
+            <w:proofErr w:type="spellStart"/>
             <w:r>
               <w:rPr>
                 <w:rFonts w:asciiTheme="majorHAnsi" w:hAnsiTheme="majorHAnsi"/>
@@ -1833,6 +1966,7 @@
               </w:rPr>
               <w:t>mastery</w:t>
             </w:r>
+            <w:proofErr w:type="spellEnd"/>
           </w:p>
         </w:tc>
       </w:tr>
@@ -1961,6 +2095,7 @@
         </w:rPr>
         <w:t xml:space="preserve">eading </w:t>
       </w:r>
+      <w:proofErr w:type="spellStart"/>
       <w:r>
         <w:rPr>
           <w:rFonts w:asciiTheme="majorHAnsi" w:hAnsiTheme="majorHAnsi"/>
@@ -1981,6 +2116,7 @@
         </w:rPr>
         <w:t>name</w:t>
       </w:r>
+      <w:proofErr w:type="spellEnd"/>
       <w:r>
         <w:rPr>
           <w:rFonts w:asciiTheme="majorHAnsi" w:hAnsiTheme="majorHAnsi"/>
@@ -1999,6 +2135,7 @@
         </w:rPr>
         <w:t xml:space="preserve">scored in the </w:t>
       </w:r>
+      <w:proofErr w:type="spellStart"/>
       <w:r>
         <w:rPr>
           <w:rFonts w:asciiTheme="majorHAnsi" w:hAnsiTheme="majorHAnsi"/>
@@ -2020,6 +2157,7 @@
         </w:rPr>
         <w:t>th</w:t>
       </w:r>
+      <w:proofErr w:type="spellEnd"/>
       <w:r>
         <w:rPr>
           <w:rFonts w:asciiTheme="majorHAnsi" w:hAnsiTheme="majorHAnsi"/>
@@ -2029,6 +2167,7 @@
         </w:rPr>
         <w:t xml:space="preserve"> percentile. This means </w:t>
       </w:r>
+      <w:proofErr w:type="spellStart"/>
       <w:r>
         <w:rPr>
           <w:rFonts w:asciiTheme="majorHAnsi" w:hAnsiTheme="majorHAnsi"/>
@@ -2059,6 +2198,7 @@
         </w:rPr>
         <w:t>he</w:t>
       </w:r>
+      <w:proofErr w:type="spellEnd"/>
       <w:r>
         <w:rPr>
           <w:rFonts w:asciiTheme="majorHAnsi" w:hAnsiTheme="majorHAnsi"/>
@@ -2087,6 +2227,7 @@
         </w:rPr>
         <w:t xml:space="preserve"> </w:t>
       </w:r>
+      <w:proofErr w:type="spellStart"/>
       <w:r>
         <w:rPr>
           <w:rFonts w:asciiTheme="majorHAnsi" w:hAnsiTheme="majorHAnsi"/>
@@ -2097,6 +2238,7 @@
         </w:rPr>
         <w:t>reading_national_percentile</w:t>
       </w:r>
+      <w:proofErr w:type="spellEnd"/>
       <w:r>
         <w:rPr>
           <w:rFonts w:asciiTheme="majorHAnsi" w:hAnsiTheme="majorHAnsi"/>
@@ -2312,6 +2454,7 @@
         </w:rPr>
         <w:t xml:space="preserve">The above graph gives a visual example of how </w:t>
       </w:r>
+      <w:proofErr w:type="spellStart"/>
       <w:r>
         <w:rPr>
           <w:rFonts w:asciiTheme="majorHAnsi" w:hAnsiTheme="majorHAnsi"/>
@@ -2330,6 +2473,7 @@
         </w:rPr>
         <w:t>name</w:t>
       </w:r>
+      <w:proofErr w:type="spellEnd"/>
       <w:r>
         <w:rPr>
           <w:rFonts w:asciiTheme="majorHAnsi" w:hAnsiTheme="majorHAnsi"/>
@@ -2362,6 +2506,7 @@
         </w:rPr>
         <w:t xml:space="preserve">e thank you for all the work you do with your child to ensure that </w:t>
       </w:r>
+      <w:proofErr w:type="spellStart"/>
       <w:r>
         <w:rPr>
           <w:rFonts w:asciiTheme="majorHAnsi" w:hAnsiTheme="majorHAnsi"/>
@@ -2380,6 +2525,7 @@
         </w:rPr>
         <w:t>she</w:t>
       </w:r>
+      <w:proofErr w:type="spellEnd"/>
       <w:r>
         <w:rPr>
           <w:rFonts w:asciiTheme="majorHAnsi" w:hAnsiTheme="majorHAnsi"/>
@@ -2388,6 +2534,7 @@
         </w:rPr>
         <w:t xml:space="preserve"> is off to the best possible start of </w:t>
       </w:r>
+      <w:proofErr w:type="spellStart"/>
       <w:r>
         <w:rPr>
           <w:rFonts w:asciiTheme="majorHAnsi" w:hAnsiTheme="majorHAnsi"/>
@@ -2406,6 +2553,7 @@
         </w:rPr>
         <w:t>her</w:t>
       </w:r>
+      <w:proofErr w:type="spellEnd"/>
       <w:r>
         <w:rPr>
           <w:rFonts w:asciiTheme="majorHAnsi" w:hAnsiTheme="majorHAnsi"/>
@@ -2419,8 +2567,8 @@
       <w:pPr>
         <w:rPr>
           <w:rFonts w:asciiTheme="majorHAnsi" w:hAnsiTheme="majorHAnsi"/>
-          <w:sz w:val="20"/>
-          <w:szCs w:val="20"/>
+          <w:sz w:val="10"/>
+          <w:szCs w:val="10"/>
         </w:rPr>
       </w:pPr>
     </w:p>
@@ -2440,15 +2588,6 @@
         </w:rPr>
         <w:t>If you have any questions about your child’s scores or these recommendations, please contact me at your convenience.</w:t>
       </w:r>
-    </w:p>
-    <w:p>
-      <w:pPr>
-        <w:rPr>
-          <w:rFonts w:asciiTheme="majorHAnsi" w:hAnsiTheme="majorHAnsi"/>
-          <w:sz w:val="20"/>
-          <w:szCs w:val="20"/>
-        </w:rPr>
-      </w:pPr>
     </w:p>
     <w:p>
       <w:pPr>
@@ -3661,8 +3800,8 @@
         </c:dLbls>
         <c:gapWidth val="75"/>
         <c:overlap val="-25"/>
-        <c:axId val="-702675088"/>
-        <c:axId val="-702791680"/>
+        <c:axId val="1296667888"/>
+        <c:axId val="1433616784"/>
       </c:barChart>
       <c:lineChart>
         <c:grouping val="standard"/>
@@ -3745,11 +3884,11 @@
         </c:dLbls>
         <c:marker val="1"/>
         <c:smooth val="0"/>
-        <c:axId val="-702675088"/>
-        <c:axId val="-702791680"/>
+        <c:axId val="1296667888"/>
+        <c:axId val="1433616784"/>
       </c:lineChart>
       <c:catAx>
-        <c:axId val="-702675088"/>
+        <c:axId val="1296667888"/>
         <c:scaling>
           <c:orientation val="minMax"/>
         </c:scaling>
@@ -3792,7 +3931,7 @@
             <a:endParaRPr lang="en-US"/>
           </a:p>
         </c:txPr>
-        <c:crossAx val="-702791680"/>
+        <c:crossAx val="1433616784"/>
         <c:crosses val="autoZero"/>
         <c:auto val="1"/>
         <c:lblAlgn val="ctr"/>
@@ -3800,7 +3939,7 @@
         <c:noMultiLvlLbl val="0"/>
       </c:catAx>
       <c:valAx>
-        <c:axId val="-702791680"/>
+        <c:axId val="1433616784"/>
         <c:scaling>
           <c:orientation val="minMax"/>
           <c:max val="100.0"/>
@@ -3852,7 +3991,7 @@
             <a:endParaRPr lang="en-US"/>
           </a:p>
         </c:txPr>
-        <c:crossAx val="-702675088"/>
+        <c:crossAx val="1296667888"/>
         <c:crosses val="autoZero"/>
         <c:crossBetween val="between"/>
         <c:majorUnit val="25.0"/>
@@ -4113,8 +4252,8 @@
         </c:dLbls>
         <c:gapWidth val="75"/>
         <c:overlap val="-25"/>
-        <c:axId val="-652326576"/>
-        <c:axId val="-652324256"/>
+        <c:axId val="1433416016"/>
+        <c:axId val="1433418336"/>
       </c:barChart>
       <c:lineChart>
         <c:grouping val="standard"/>
@@ -4215,11 +4354,11 @@
         </c:dLbls>
         <c:marker val="1"/>
         <c:smooth val="0"/>
-        <c:axId val="-652326576"/>
-        <c:axId val="-652324256"/>
+        <c:axId val="1433416016"/>
+        <c:axId val="1433418336"/>
       </c:lineChart>
       <c:catAx>
-        <c:axId val="-652326576"/>
+        <c:axId val="1433416016"/>
         <c:scaling>
           <c:orientation val="minMax"/>
         </c:scaling>
@@ -4262,7 +4401,7 @@
             <a:endParaRPr lang="en-US"/>
           </a:p>
         </c:txPr>
-        <c:crossAx val="-652324256"/>
+        <c:crossAx val="1433418336"/>
         <c:crosses val="autoZero"/>
         <c:auto val="1"/>
         <c:lblAlgn val="ctr"/>
@@ -4270,7 +4409,7 @@
         <c:noMultiLvlLbl val="0"/>
       </c:catAx>
       <c:valAx>
-        <c:axId val="-652324256"/>
+        <c:axId val="1433418336"/>
         <c:scaling>
           <c:orientation val="minMax"/>
         </c:scaling>
@@ -4321,7 +4460,7 @@
             <a:endParaRPr lang="en-US"/>
           </a:p>
         </c:txPr>
-        <c:crossAx val="-652326576"/>
+        <c:crossAx val="1433416016"/>
         <c:crosses val="autoZero"/>
         <c:crossBetween val="between"/>
         <c:majorUnit val="25.0"/>

</xml_diff>

<commit_message>
terra nova report template update side note
</commit_message>
<xml_diff>
--- a/app/assets/Terra_Nova_testing/Terra_Nova_Template_1.docx
+++ b/app/assets/Terra_Nova_testing/Terra_Nova_Template_1.docx
@@ -30,7 +30,6 @@
         </w:rPr>
         <w:t xml:space="preserve">Dear Parents of </w:t>
       </w:r>
-      <w:proofErr w:type="spellStart"/>
       <w:r>
         <w:rPr>
           <w:rFonts w:asciiTheme="majorHAnsi" w:hAnsiTheme="majorHAnsi"/>
@@ -41,7 +40,6 @@
         </w:rPr>
         <w:t>child_name_full</w:t>
       </w:r>
-      <w:proofErr w:type="spellEnd"/>
       <w:r>
         <w:rPr>
           <w:rFonts w:asciiTheme="majorHAnsi" w:hAnsiTheme="majorHAnsi"/>
@@ -77,7 +75,6 @@
         </w:rPr>
         <w:t xml:space="preserve">The </w:t>
       </w:r>
-      <w:proofErr w:type="spellStart"/>
       <w:r>
         <w:rPr>
           <w:rFonts w:asciiTheme="majorHAnsi" w:eastAsia="Times New Roman" w:hAnsiTheme="majorHAnsi" w:cs="Times New Roman"/>
@@ -85,43 +82,15 @@
           <w:sz w:val="20"/>
           <w:szCs w:val="20"/>
         </w:rPr>
-        <w:t>TerraNova</w:t>
-      </w:r>
-      <w:proofErr w:type="spellEnd"/>
+        <w:t>TerraNova Third Edition</w:t>
+      </w:r>
       <w:r>
         <w:rPr>
           <w:rFonts w:asciiTheme="majorHAnsi" w:eastAsia="Times New Roman" w:hAnsiTheme="majorHAnsi" w:cs="Times New Roman"/>
-          <w:i/>
-          <w:sz w:val="20"/>
-          <w:szCs w:val="20"/>
-        </w:rPr>
-        <w:t xml:space="preserve"> Third Edition</w:t>
-      </w:r>
-      <w:r>
-        <w:rPr>
-          <w:rFonts w:asciiTheme="majorHAnsi" w:eastAsia="Times New Roman" w:hAnsiTheme="majorHAnsi" w:cs="Times New Roman"/>
-          <w:sz w:val="20"/>
-          <w:szCs w:val="20"/>
-        </w:rPr>
-        <w:t xml:space="preserve"> Achievement Test measures your child’s understanding of math and reading concepts through seven subgroups. OLB Kindergarten students take these tests two times (Autumn / Spring) during the academic year. </w:t>
-      </w:r>
-      <w:proofErr w:type="gramStart"/>
-      <w:r>
-        <w:rPr>
-          <w:rFonts w:asciiTheme="majorHAnsi" w:eastAsia="Times New Roman" w:hAnsiTheme="majorHAnsi" w:cs="Times New Roman"/>
-          <w:sz w:val="20"/>
-          <w:szCs w:val="20"/>
-        </w:rPr>
-        <w:t>So</w:t>
-      </w:r>
-      <w:proofErr w:type="gramEnd"/>
-      <w:r>
-        <w:rPr>
-          <w:rFonts w:asciiTheme="majorHAnsi" w:eastAsia="Times New Roman" w:hAnsiTheme="majorHAnsi" w:cs="Times New Roman"/>
-          <w:sz w:val="20"/>
-          <w:szCs w:val="20"/>
-        </w:rPr>
-        <w:t xml:space="preserve"> you can better understand your child’s educational journey, this report will summarize your child’s scores on the assessment(s). Together with classroom assessments and classwork, this information can be used to identify potential strengths and needs in the following areas. </w:t>
+          <w:sz w:val="20"/>
+          <w:szCs w:val="20"/>
+        </w:rPr>
+        <w:t xml:space="preserve"> Achievement Test measures your child’s understanding of math and reading concepts through seven subgroups. OLB Kindergarten students take these tests two times (Autumn / Spring) during the academic year. So you can better understand your child’s educational journey, this report will summarize your child’s scores on the assessment(s). Together with classroom assessments and classwork, this information can be used to identify potential strengths and needs in the following areas. </w:t>
       </w:r>
     </w:p>
     <w:p>
@@ -160,7 +129,6 @@
         </w:rPr>
         <w:t xml:space="preserve"> Scale Score: </w:t>
       </w:r>
-      <w:proofErr w:type="spellStart"/>
       <w:r>
         <w:rPr>
           <w:rFonts w:asciiTheme="majorHAnsi" w:hAnsiTheme="majorHAnsi"/>
@@ -191,7 +159,6 @@
         </w:rPr>
         <w:t>_score</w:t>
       </w:r>
-      <w:proofErr w:type="spellEnd"/>
       <w:r>
         <w:rPr>
           <w:rFonts w:asciiTheme="majorHAnsi" w:hAnsiTheme="majorHAnsi"/>
@@ -199,20 +166,36 @@
           <w:sz w:val="20"/>
           <w:szCs w:val="20"/>
         </w:rPr>
-        <w:t xml:space="preserve"> (National Percentile Rank: </w:t>
-      </w:r>
-      <w:proofErr w:type="spellStart"/>
+        <w:t xml:space="preserve"> (National Percentile Rank</w:t>
+      </w:r>
       <w:r>
         <w:rPr>
           <w:rFonts w:asciiTheme="majorHAnsi" w:hAnsiTheme="majorHAnsi"/>
           <w:b/>
           <w:sz w:val="20"/>
           <w:szCs w:val="20"/>
+        </w:rPr>
+        <w:t>*</w:t>
+      </w:r>
+      <w:r>
+        <w:rPr>
+          <w:rFonts w:asciiTheme="majorHAnsi" w:hAnsiTheme="majorHAnsi"/>
+          <w:b/>
+          <w:sz w:val="20"/>
+          <w:szCs w:val="20"/>
+        </w:rPr>
+        <w:t xml:space="preserve">: </w:t>
+      </w:r>
+      <w:r>
+        <w:rPr>
+          <w:rFonts w:asciiTheme="majorHAnsi" w:hAnsiTheme="majorHAnsi"/>
+          <w:b/>
+          <w:sz w:val="20"/>
+          <w:szCs w:val="20"/>
           <w:highlight w:val="yellow"/>
         </w:rPr>
         <w:t>reading_national_percentile</w:t>
       </w:r>
-      <w:proofErr w:type="spellEnd"/>
       <w:r>
         <w:rPr>
           <w:rFonts w:asciiTheme="majorHAnsi" w:hAnsiTheme="majorHAnsi"/>
@@ -221,6 +204,23 @@
           <w:szCs w:val="20"/>
         </w:rPr>
         <w:t>)</w:t>
+      </w:r>
+    </w:p>
+    <w:p>
+      <w:pPr>
+        <w:rPr>
+          <w:rFonts w:asciiTheme="majorHAnsi" w:hAnsiTheme="majorHAnsi"/>
+          <w:sz w:val="18"/>
+          <w:szCs w:val="18"/>
+        </w:rPr>
+      </w:pPr>
+      <w:r>
+        <w:rPr>
+          <w:rFonts w:asciiTheme="majorHAnsi" w:hAnsiTheme="majorHAnsi"/>
+          <w:sz w:val="18"/>
+          <w:szCs w:val="18"/>
+        </w:rPr>
+        <w:t>*The National Percentile Rank is not calculated for Autumn tests.</w:t>
       </w:r>
     </w:p>
     <w:tbl>
@@ -314,15 +314,6 @@
               </w:rPr>
               <w:t>National OPI</w:t>
             </w:r>
-            <w:r>
-              <w:rPr>
-                <w:rFonts w:asciiTheme="majorHAnsi" w:hAnsiTheme="majorHAnsi"/>
-                <w:b/>
-                <w:sz w:val="16"/>
-                <w:szCs w:val="20"/>
-              </w:rPr>
-              <w:t>*</w:t>
-            </w:r>
           </w:p>
         </w:tc>
         <w:tc>
@@ -465,7 +456,6 @@
                 <w:highlight w:val="yellow"/>
               </w:rPr>
             </w:pPr>
-            <w:proofErr w:type="spellStart"/>
             <w:r>
               <w:rPr>
                 <w:rFonts w:asciiTheme="majorHAnsi" w:hAnsiTheme="majorHAnsi"/>
@@ -475,7 +465,6 @@
               </w:rPr>
               <w:t>oc_national_opi</w:t>
             </w:r>
-            <w:proofErr w:type="spellEnd"/>
           </w:p>
         </w:tc>
         <w:tc>
@@ -493,7 +482,6 @@
                 <w:highlight w:val="yellow"/>
               </w:rPr>
             </w:pPr>
-            <w:proofErr w:type="spellStart"/>
             <w:r>
               <w:rPr>
                 <w:rFonts w:asciiTheme="majorHAnsi" w:hAnsiTheme="majorHAnsi"/>
@@ -503,7 +491,6 @@
               </w:rPr>
               <w:t>oc_range</w:t>
             </w:r>
-            <w:proofErr w:type="spellEnd"/>
           </w:p>
         </w:tc>
         <w:tc>
@@ -521,7 +508,6 @@
                 <w:highlight w:val="yellow"/>
               </w:rPr>
             </w:pPr>
-            <w:proofErr w:type="spellStart"/>
             <w:r>
               <w:rPr>
                 <w:rFonts w:asciiTheme="majorHAnsi" w:hAnsiTheme="majorHAnsi"/>
@@ -531,7 +517,6 @@
               </w:rPr>
               <w:t>oc_mastery</w:t>
             </w:r>
-            <w:proofErr w:type="spellEnd"/>
           </w:p>
         </w:tc>
       </w:tr>
@@ -610,7 +595,6 @@
                 <w:highlight w:val="yellow"/>
               </w:rPr>
             </w:pPr>
-            <w:proofErr w:type="spellStart"/>
             <w:r>
               <w:rPr>
                 <w:rFonts w:asciiTheme="majorHAnsi" w:hAnsiTheme="majorHAnsi"/>
@@ -620,7 +604,6 @@
               </w:rPr>
               <w:t>bu_national_opi</w:t>
             </w:r>
-            <w:proofErr w:type="spellEnd"/>
           </w:p>
         </w:tc>
         <w:tc>
@@ -638,7 +621,6 @@
                 <w:highlight w:val="yellow"/>
               </w:rPr>
             </w:pPr>
-            <w:proofErr w:type="spellStart"/>
             <w:r>
               <w:rPr>
                 <w:rFonts w:asciiTheme="majorHAnsi" w:hAnsiTheme="majorHAnsi"/>
@@ -648,7 +630,6 @@
               </w:rPr>
               <w:t>bu_range</w:t>
             </w:r>
-            <w:proofErr w:type="spellEnd"/>
           </w:p>
         </w:tc>
         <w:tc>
@@ -666,7 +647,6 @@
                 <w:highlight w:val="yellow"/>
               </w:rPr>
             </w:pPr>
-            <w:proofErr w:type="spellStart"/>
             <w:r>
               <w:rPr>
                 <w:rFonts w:asciiTheme="majorHAnsi" w:hAnsiTheme="majorHAnsi"/>
@@ -676,7 +656,6 @@
               </w:rPr>
               <w:t>bu_mastery</w:t>
             </w:r>
-            <w:proofErr w:type="spellEnd"/>
           </w:p>
         </w:tc>
       </w:tr>
@@ -758,7 +737,6 @@
                 <w:highlight w:val="yellow"/>
               </w:rPr>
             </w:pPr>
-            <w:proofErr w:type="spellStart"/>
             <w:r>
               <w:rPr>
                 <w:rFonts w:asciiTheme="majorHAnsi" w:hAnsiTheme="majorHAnsi"/>
@@ -768,7 +746,6 @@
               </w:rPr>
               <w:t>ip_national_opi</w:t>
             </w:r>
-            <w:proofErr w:type="spellEnd"/>
           </w:p>
         </w:tc>
         <w:tc>
@@ -786,7 +763,6 @@
                 <w:highlight w:val="yellow"/>
               </w:rPr>
             </w:pPr>
-            <w:proofErr w:type="spellStart"/>
             <w:r>
               <w:rPr>
                 <w:rFonts w:asciiTheme="majorHAnsi" w:hAnsiTheme="majorHAnsi"/>
@@ -796,7 +772,6 @@
               </w:rPr>
               <w:t>ip_range</w:t>
             </w:r>
-            <w:proofErr w:type="spellEnd"/>
           </w:p>
         </w:tc>
         <w:tc>
@@ -814,7 +789,6 @@
                 <w:highlight w:val="yellow"/>
               </w:rPr>
             </w:pPr>
-            <w:proofErr w:type="spellStart"/>
             <w:r>
               <w:rPr>
                 <w:rFonts w:asciiTheme="majorHAnsi" w:hAnsiTheme="majorHAnsi"/>
@@ -824,7 +798,6 @@
               </w:rPr>
               <w:t>ip_mastery</w:t>
             </w:r>
-            <w:proofErr w:type="spellEnd"/>
           </w:p>
         </w:tc>
       </w:tr>
@@ -843,117 +816,111 @@
       <w:pPr>
         <w:rPr>
           <w:rFonts w:asciiTheme="majorHAnsi" w:hAnsiTheme="majorHAnsi"/>
-          <w:sz w:val="18"/>
-          <w:szCs w:val="18"/>
+          <w:b/>
+          <w:sz w:val="20"/>
+          <w:szCs w:val="20"/>
         </w:rPr>
       </w:pPr>
-      <w:bookmarkStart w:id="0" w:name="_GoBack"/>
-      <w:r>
-        <w:rPr>
-          <w:rFonts w:asciiTheme="majorHAnsi" w:hAnsiTheme="majorHAnsi"/>
-          <w:sz w:val="18"/>
-          <w:szCs w:val="18"/>
+      <w:r>
+        <w:rPr>
+          <w:rFonts w:asciiTheme="majorHAnsi" w:hAnsiTheme="majorHAnsi"/>
+          <w:b/>
+          <w:sz w:val="20"/>
+          <w:szCs w:val="20"/>
+        </w:rPr>
+        <w:t>Math Performance</w:t>
+      </w:r>
+      <w:r>
+        <w:rPr>
+          <w:rFonts w:asciiTheme="majorHAnsi" w:hAnsiTheme="majorHAnsi"/>
+          <w:b/>
+          <w:sz w:val="20"/>
+          <w:szCs w:val="20"/>
+        </w:rPr>
+        <w:t xml:space="preserve">, Scale Score: </w:t>
+      </w:r>
+      <w:r>
+        <w:rPr>
+          <w:rFonts w:asciiTheme="majorHAnsi" w:hAnsiTheme="majorHAnsi"/>
+          <w:b/>
+          <w:sz w:val="20"/>
+          <w:szCs w:val="20"/>
+          <w:highlight w:val="yellow"/>
+        </w:rPr>
+        <w:t>math_scale</w:t>
+      </w:r>
+      <w:r>
+        <w:rPr>
+          <w:rFonts w:asciiTheme="majorHAnsi" w:hAnsiTheme="majorHAnsi"/>
+          <w:b/>
+          <w:sz w:val="20"/>
+          <w:szCs w:val="20"/>
+          <w:highlight w:val="yellow"/>
+        </w:rPr>
+        <w:t>_score</w:t>
+      </w:r>
+      <w:r>
+        <w:rPr>
+          <w:rFonts w:asciiTheme="majorHAnsi" w:hAnsiTheme="majorHAnsi"/>
+          <w:b/>
+          <w:sz w:val="20"/>
+          <w:szCs w:val="20"/>
+        </w:rPr>
+        <w:t xml:space="preserve"> (National Percentile Rank</w:t>
+      </w:r>
+      <w:r>
+        <w:rPr>
+          <w:rFonts w:asciiTheme="majorHAnsi" w:hAnsiTheme="majorHAnsi"/>
+          <w:b/>
+          <w:sz w:val="20"/>
+          <w:szCs w:val="20"/>
         </w:rPr>
         <w:t>*</w:t>
       </w:r>
       <w:r>
         <w:rPr>
           <w:rFonts w:asciiTheme="majorHAnsi" w:hAnsiTheme="majorHAnsi"/>
-          <w:sz w:val="18"/>
-          <w:szCs w:val="18"/>
-        </w:rPr>
-        <w:t>The National Percentile Rank is not calculated for Autumn tests.</w:t>
-      </w:r>
-    </w:p>
-    <w:bookmarkEnd w:id="0"/>
-    <w:p>
-      <w:pPr>
-        <w:rPr>
-          <w:rFonts w:asciiTheme="majorHAnsi" w:hAnsiTheme="majorHAnsi"/>
           <w:b/>
-          <w:sz w:val="10"/>
-          <w:szCs w:val="10"/>
-        </w:rPr>
-      </w:pPr>
+          <w:sz w:val="20"/>
+          <w:szCs w:val="20"/>
+        </w:rPr>
+        <w:t xml:space="preserve">: </w:t>
+      </w:r>
+      <w:r>
+        <w:rPr>
+          <w:rFonts w:asciiTheme="majorHAnsi" w:hAnsiTheme="majorHAnsi"/>
+          <w:b/>
+          <w:sz w:val="20"/>
+          <w:szCs w:val="20"/>
+          <w:highlight w:val="yellow"/>
+        </w:rPr>
+        <w:t>math_national_percentile</w:t>
+      </w:r>
+      <w:r>
+        <w:rPr>
+          <w:rFonts w:asciiTheme="majorHAnsi" w:hAnsiTheme="majorHAnsi"/>
+          <w:b/>
+          <w:sz w:val="20"/>
+          <w:szCs w:val="20"/>
+        </w:rPr>
+        <w:t>)</w:t>
+      </w:r>
     </w:p>
     <w:p>
       <w:pPr>
         <w:rPr>
           <w:rFonts w:asciiTheme="majorHAnsi" w:hAnsiTheme="majorHAnsi"/>
-          <w:b/>
-          <w:sz w:val="20"/>
-          <w:szCs w:val="20"/>
+          <w:sz w:val="18"/>
+          <w:szCs w:val="18"/>
         </w:rPr>
       </w:pPr>
       <w:r>
         <w:rPr>
           <w:rFonts w:asciiTheme="majorHAnsi" w:hAnsiTheme="majorHAnsi"/>
-          <w:b/>
-          <w:sz w:val="20"/>
-          <w:szCs w:val="20"/>
-        </w:rPr>
-        <w:t>Math Performance</w:t>
-      </w:r>
-      <w:r>
-        <w:rPr>
-          <w:rFonts w:asciiTheme="majorHAnsi" w:hAnsiTheme="majorHAnsi"/>
-          <w:b/>
-          <w:sz w:val="20"/>
-          <w:szCs w:val="20"/>
-        </w:rPr>
-        <w:t xml:space="preserve">, Scale Score: </w:t>
-      </w:r>
-      <w:proofErr w:type="spellStart"/>
-      <w:r>
-        <w:rPr>
-          <w:rFonts w:asciiTheme="majorHAnsi" w:hAnsiTheme="majorHAnsi"/>
-          <w:b/>
-          <w:sz w:val="20"/>
-          <w:szCs w:val="20"/>
-          <w:highlight w:val="yellow"/>
-        </w:rPr>
-        <w:t>math_scale</w:t>
-      </w:r>
-      <w:r>
-        <w:rPr>
-          <w:rFonts w:asciiTheme="majorHAnsi" w:hAnsiTheme="majorHAnsi"/>
-          <w:b/>
-          <w:sz w:val="20"/>
-          <w:szCs w:val="20"/>
-          <w:highlight w:val="yellow"/>
-        </w:rPr>
-        <w:t>_score</w:t>
-      </w:r>
-      <w:proofErr w:type="spellEnd"/>
-      <w:r>
-        <w:rPr>
-          <w:rFonts w:asciiTheme="majorHAnsi" w:hAnsiTheme="majorHAnsi"/>
-          <w:b/>
-          <w:sz w:val="20"/>
-          <w:szCs w:val="20"/>
-        </w:rPr>
-        <w:t xml:space="preserve"> (National Percentile Rank: </w:t>
-      </w:r>
-      <w:proofErr w:type="spellStart"/>
-      <w:r>
-        <w:rPr>
-          <w:rFonts w:asciiTheme="majorHAnsi" w:hAnsiTheme="majorHAnsi"/>
-          <w:b/>
-          <w:sz w:val="20"/>
-          <w:szCs w:val="20"/>
-          <w:highlight w:val="yellow"/>
-        </w:rPr>
-        <w:t>math_national_percentile</w:t>
-      </w:r>
-      <w:proofErr w:type="spellEnd"/>
-      <w:r>
-        <w:rPr>
-          <w:rFonts w:asciiTheme="majorHAnsi" w:hAnsiTheme="majorHAnsi"/>
-          <w:b/>
-          <w:sz w:val="20"/>
-          <w:szCs w:val="20"/>
-        </w:rPr>
-        <w:t>)</w:t>
+          <w:sz w:val="18"/>
+          <w:szCs w:val="18"/>
+        </w:rPr>
+        <w:t>*The National Percentile Rank is not calculated for Autumn tests.</w:t>
       </w:r>
     </w:p>
     <w:tbl>
@@ -1047,15 +1014,6 @@
               </w:rPr>
               <w:t>National OPI</w:t>
             </w:r>
-            <w:r>
-              <w:rPr>
-                <w:rFonts w:asciiTheme="majorHAnsi" w:hAnsiTheme="majorHAnsi"/>
-                <w:b/>
-                <w:sz w:val="16"/>
-                <w:szCs w:val="20"/>
-              </w:rPr>
-              <w:t>*</w:t>
-            </w:r>
           </w:p>
         </w:tc>
         <w:tc>
@@ -1198,7 +1156,6 @@
                 <w:highlight w:val="yellow"/>
               </w:rPr>
             </w:pPr>
-            <w:proofErr w:type="spellStart"/>
             <w:r>
               <w:rPr>
                 <w:rFonts w:asciiTheme="majorHAnsi" w:hAnsiTheme="majorHAnsi"/>
@@ -1217,7 +1174,6 @@
               </w:rPr>
               <w:t>_opi</w:t>
             </w:r>
-            <w:proofErr w:type="spellEnd"/>
           </w:p>
         </w:tc>
         <w:tc>
@@ -1235,7 +1191,6 @@
                 <w:highlight w:val="yellow"/>
               </w:rPr>
             </w:pPr>
-            <w:proofErr w:type="spellStart"/>
             <w:r>
               <w:rPr>
                 <w:rFonts w:asciiTheme="majorHAnsi" w:hAnsiTheme="majorHAnsi"/>
@@ -1263,7 +1218,6 @@
               </w:rPr>
               <w:t>range</w:t>
             </w:r>
-            <w:proofErr w:type="spellEnd"/>
           </w:p>
         </w:tc>
         <w:tc>
@@ -1281,7 +1235,6 @@
                 <w:highlight w:val="yellow"/>
               </w:rPr>
             </w:pPr>
-            <w:proofErr w:type="spellStart"/>
             <w:r>
               <w:rPr>
                 <w:rFonts w:asciiTheme="majorHAnsi" w:hAnsiTheme="majorHAnsi"/>
@@ -1309,7 +1262,6 @@
               </w:rPr>
               <w:t>mastery</w:t>
             </w:r>
-            <w:proofErr w:type="spellEnd"/>
           </w:p>
         </w:tc>
       </w:tr>
@@ -1397,7 +1349,6 @@
                 <w:highlight w:val="yellow"/>
               </w:rPr>
             </w:pPr>
-            <w:proofErr w:type="spellStart"/>
             <w:r>
               <w:rPr>
                 <w:rFonts w:asciiTheme="majorHAnsi" w:hAnsiTheme="majorHAnsi"/>
@@ -1434,7 +1385,6 @@
               </w:rPr>
               <w:t>opi</w:t>
             </w:r>
-            <w:proofErr w:type="spellEnd"/>
           </w:p>
         </w:tc>
         <w:tc>
@@ -1452,7 +1402,6 @@
                 <w:highlight w:val="yellow"/>
               </w:rPr>
             </w:pPr>
-            <w:proofErr w:type="spellStart"/>
             <w:r>
               <w:rPr>
                 <w:rFonts w:asciiTheme="majorHAnsi" w:hAnsiTheme="majorHAnsi"/>
@@ -1480,7 +1429,6 @@
               </w:rPr>
               <w:t>range</w:t>
             </w:r>
-            <w:proofErr w:type="spellEnd"/>
           </w:p>
         </w:tc>
         <w:tc>
@@ -1498,7 +1446,6 @@
                 <w:highlight w:val="yellow"/>
               </w:rPr>
             </w:pPr>
-            <w:proofErr w:type="spellStart"/>
             <w:r>
               <w:rPr>
                 <w:rFonts w:asciiTheme="majorHAnsi" w:hAnsiTheme="majorHAnsi"/>
@@ -1526,7 +1473,6 @@
               </w:rPr>
               <w:t>mastery</w:t>
             </w:r>
-            <w:proofErr w:type="spellEnd"/>
           </w:p>
         </w:tc>
       </w:tr>
@@ -1617,7 +1563,6 @@
                 <w:highlight w:val="yellow"/>
               </w:rPr>
             </w:pPr>
-            <w:proofErr w:type="spellStart"/>
             <w:r>
               <w:rPr>
                 <w:rFonts w:asciiTheme="majorHAnsi" w:hAnsiTheme="majorHAnsi"/>
@@ -1654,7 +1599,6 @@
               </w:rPr>
               <w:t>opi</w:t>
             </w:r>
-            <w:proofErr w:type="spellEnd"/>
           </w:p>
         </w:tc>
         <w:tc>
@@ -1672,7 +1616,6 @@
                 <w:highlight w:val="yellow"/>
               </w:rPr>
             </w:pPr>
-            <w:proofErr w:type="spellStart"/>
             <w:r>
               <w:rPr>
                 <w:rFonts w:asciiTheme="majorHAnsi" w:hAnsiTheme="majorHAnsi"/>
@@ -1700,7 +1643,6 @@
               </w:rPr>
               <w:t>range</w:t>
             </w:r>
-            <w:proofErr w:type="spellEnd"/>
           </w:p>
         </w:tc>
         <w:tc>
@@ -1718,7 +1660,6 @@
                 <w:highlight w:val="yellow"/>
               </w:rPr>
             </w:pPr>
-            <w:proofErr w:type="spellStart"/>
             <w:r>
               <w:rPr>
                 <w:rFonts w:asciiTheme="majorHAnsi" w:hAnsiTheme="majorHAnsi"/>
@@ -1746,7 +1687,6 @@
               </w:rPr>
               <w:t>mastery</w:t>
             </w:r>
-            <w:proofErr w:type="spellEnd"/>
           </w:p>
         </w:tc>
       </w:tr>
@@ -1837,7 +1777,6 @@
                 <w:highlight w:val="yellow"/>
               </w:rPr>
             </w:pPr>
-            <w:proofErr w:type="spellStart"/>
             <w:r>
               <w:rPr>
                 <w:rFonts w:asciiTheme="majorHAnsi" w:hAnsiTheme="majorHAnsi"/>
@@ -1874,7 +1813,6 @@
               </w:rPr>
               <w:t>opi</w:t>
             </w:r>
-            <w:proofErr w:type="spellEnd"/>
           </w:p>
         </w:tc>
         <w:tc>
@@ -1892,7 +1830,6 @@
                 <w:highlight w:val="yellow"/>
               </w:rPr>
             </w:pPr>
-            <w:proofErr w:type="spellStart"/>
             <w:r>
               <w:rPr>
                 <w:rFonts w:asciiTheme="majorHAnsi" w:hAnsiTheme="majorHAnsi"/>
@@ -1920,7 +1857,6 @@
               </w:rPr>
               <w:t>range</w:t>
             </w:r>
-            <w:proofErr w:type="spellEnd"/>
           </w:p>
         </w:tc>
         <w:tc>
@@ -1938,7 +1874,6 @@
                 <w:highlight w:val="yellow"/>
               </w:rPr>
             </w:pPr>
-            <w:proofErr w:type="spellStart"/>
             <w:r>
               <w:rPr>
                 <w:rFonts w:asciiTheme="majorHAnsi" w:hAnsiTheme="majorHAnsi"/>
@@ -1966,7 +1901,6 @@
               </w:rPr>
               <w:t>mastery</w:t>
             </w:r>
-            <w:proofErr w:type="spellEnd"/>
           </w:p>
         </w:tc>
       </w:tr>
@@ -2095,7 +2029,6 @@
         </w:rPr>
         <w:t xml:space="preserve">eading </w:t>
       </w:r>
-      <w:proofErr w:type="spellStart"/>
       <w:r>
         <w:rPr>
           <w:rFonts w:asciiTheme="majorHAnsi" w:hAnsiTheme="majorHAnsi"/>
@@ -2116,7 +2049,6 @@
         </w:rPr>
         <w:t>name</w:t>
       </w:r>
-      <w:proofErr w:type="spellEnd"/>
       <w:r>
         <w:rPr>
           <w:rFonts w:asciiTheme="majorHAnsi" w:hAnsiTheme="majorHAnsi"/>
@@ -2135,7 +2067,6 @@
         </w:rPr>
         <w:t xml:space="preserve">scored in the </w:t>
       </w:r>
-      <w:proofErr w:type="spellStart"/>
       <w:r>
         <w:rPr>
           <w:rFonts w:asciiTheme="majorHAnsi" w:hAnsiTheme="majorHAnsi"/>
@@ -2157,7 +2088,6 @@
         </w:rPr>
         <w:t>th</w:t>
       </w:r>
-      <w:proofErr w:type="spellEnd"/>
       <w:r>
         <w:rPr>
           <w:rFonts w:asciiTheme="majorHAnsi" w:hAnsiTheme="majorHAnsi"/>
@@ -2167,7 +2097,6 @@
         </w:rPr>
         <w:t xml:space="preserve"> percentile. This means </w:t>
       </w:r>
-      <w:proofErr w:type="spellStart"/>
       <w:r>
         <w:rPr>
           <w:rFonts w:asciiTheme="majorHAnsi" w:hAnsiTheme="majorHAnsi"/>
@@ -2198,7 +2127,6 @@
         </w:rPr>
         <w:t>he</w:t>
       </w:r>
-      <w:proofErr w:type="spellEnd"/>
       <w:r>
         <w:rPr>
           <w:rFonts w:asciiTheme="majorHAnsi" w:hAnsiTheme="majorHAnsi"/>
@@ -2227,7 +2155,6 @@
         </w:rPr>
         <w:t xml:space="preserve"> </w:t>
       </w:r>
-      <w:proofErr w:type="spellStart"/>
       <w:r>
         <w:rPr>
           <w:rFonts w:asciiTheme="majorHAnsi" w:hAnsiTheme="majorHAnsi"/>
@@ -2238,7 +2165,6 @@
         </w:rPr>
         <w:t>reading_national_percentile</w:t>
       </w:r>
-      <w:proofErr w:type="spellEnd"/>
       <w:r>
         <w:rPr>
           <w:rFonts w:asciiTheme="majorHAnsi" w:hAnsiTheme="majorHAnsi"/>
@@ -2421,31 +2347,23 @@
     </w:p>
     <w:p>
       <w:pPr>
-        <w:jc w:val="center"/>
         <w:rPr>
           <w:rFonts w:asciiTheme="majorHAnsi" w:hAnsiTheme="majorHAnsi"/>
           <w:sz w:val="10"/>
           <w:szCs w:val="10"/>
         </w:rPr>
       </w:pPr>
+      <w:bookmarkStart w:id="0" w:name="_GoBack"/>
+      <w:bookmarkEnd w:id="0"/>
     </w:p>
     <w:p>
       <w:pPr>
         <w:rPr>
           <w:rFonts w:asciiTheme="majorHAnsi" w:hAnsiTheme="majorHAnsi"/>
-          <w:sz w:val="10"/>
-          <w:szCs w:val="10"/>
+          <w:sz w:val="20"/>
+          <w:szCs w:val="20"/>
         </w:rPr>
       </w:pPr>
-    </w:p>
-    <w:p>
-      <w:pPr>
-        <w:rPr>
-          <w:rFonts w:asciiTheme="majorHAnsi" w:hAnsiTheme="majorHAnsi"/>
-          <w:sz w:val="20"/>
-          <w:szCs w:val="20"/>
-        </w:rPr>
-      </w:pPr>
       <w:r>
         <w:rPr>
           <w:rFonts w:asciiTheme="majorHAnsi" w:hAnsiTheme="majorHAnsi"/>
@@ -2454,7 +2372,6 @@
         </w:rPr>
         <w:t xml:space="preserve">The above graph gives a visual example of how </w:t>
       </w:r>
-      <w:proofErr w:type="spellStart"/>
       <w:r>
         <w:rPr>
           <w:rFonts w:asciiTheme="majorHAnsi" w:hAnsiTheme="majorHAnsi"/>
@@ -2473,7 +2390,6 @@
         </w:rPr>
         <w:t>name</w:t>
       </w:r>
-      <w:proofErr w:type="spellEnd"/>
       <w:r>
         <w:rPr>
           <w:rFonts w:asciiTheme="majorHAnsi" w:hAnsiTheme="majorHAnsi"/>
@@ -2506,7 +2422,6 @@
         </w:rPr>
         <w:t xml:space="preserve">e thank you for all the work you do with your child to ensure that </w:t>
       </w:r>
-      <w:proofErr w:type="spellStart"/>
       <w:r>
         <w:rPr>
           <w:rFonts w:asciiTheme="majorHAnsi" w:hAnsiTheme="majorHAnsi"/>
@@ -2525,7 +2440,6 @@
         </w:rPr>
         <w:t>she</w:t>
       </w:r>
-      <w:proofErr w:type="spellEnd"/>
       <w:r>
         <w:rPr>
           <w:rFonts w:asciiTheme="majorHAnsi" w:hAnsiTheme="majorHAnsi"/>
@@ -2534,7 +2448,6 @@
         </w:rPr>
         <w:t xml:space="preserve"> is off to the best possible start of </w:t>
       </w:r>
-      <w:proofErr w:type="spellStart"/>
       <w:r>
         <w:rPr>
           <w:rFonts w:asciiTheme="majorHAnsi" w:hAnsiTheme="majorHAnsi"/>
@@ -2553,7 +2466,6 @@
         </w:rPr>
         <w:t>her</w:t>
       </w:r>
-      <w:proofErr w:type="spellEnd"/>
       <w:r>
         <w:rPr>
           <w:rFonts w:asciiTheme="majorHAnsi" w:hAnsiTheme="majorHAnsi"/>
@@ -2837,7 +2749,7 @@
                         </a:ln>
                         <a:extLst>
                           <a:ext uri="{91240B29-F687-4f45-9708-019B960494DF}">
-                            <a14:hiddenLine xmlns:a14="http://schemas.microsoft.com/office/drawing/2010/main" xmlns:w="http://schemas.openxmlformats.org/wordprocessingml/2006/main" xmlns:w10="urn:schemas-microsoft-com:office:word" xmlns:v="urn:schemas-microsoft-com:vml" xmlns:o="urn:schemas-microsoft-com:office:office" xmlns="" w="9525">
+                            <a14:hiddenLine xmlns="" xmlns:o="urn:schemas-microsoft-com:office:office" xmlns:v="urn:schemas-microsoft-com:vml" xmlns:w10="urn:schemas-microsoft-com:office:word" xmlns:w="http://schemas.openxmlformats.org/wordprocessingml/2006/main" xmlns:a14="http://schemas.microsoft.com/office/drawing/2010/main" w="9525">
                               <a:solidFill>
                                 <a:srgbClr val="000000"/>
                               </a:solidFill>
@@ -2931,7 +2843,7 @@
                           </a:ln>
                           <a:extLst>
                             <a:ext uri="{909E8E84-426E-40dd-AFC4-6F175D3DCCD1}">
-                              <a14:hiddenFill xmlns:a14="http://schemas.microsoft.com/office/drawing/2010/main" xmlns:w="http://schemas.openxmlformats.org/wordprocessingml/2006/main" xmlns:w10="urn:schemas-microsoft-com:office:word" xmlns:v="urn:schemas-microsoft-com:vml" xmlns:o="urn:schemas-microsoft-com:office:office" xmlns="">
+                              <a14:hiddenFill xmlns="" xmlns:o="urn:schemas-microsoft-com:office:office" xmlns:v="urn:schemas-microsoft-com:vml" xmlns:w10="urn:schemas-microsoft-com:office:word" xmlns:w="http://schemas.openxmlformats.org/wordprocessingml/2006/main" xmlns:a14="http://schemas.microsoft.com/office/drawing/2010/main">
                                 <a:noFill/>
                               </a14:hiddenFill>
                             </a:ext>
@@ -2963,7 +2875,7 @@
                           </a:ln>
                           <a:extLst>
                             <a:ext uri="{909E8E84-426E-40dd-AFC4-6F175D3DCCD1}">
-                              <a14:hiddenFill xmlns:a14="http://schemas.microsoft.com/office/drawing/2010/main" xmlns:w="http://schemas.openxmlformats.org/wordprocessingml/2006/main" xmlns:w10="urn:schemas-microsoft-com:office:word" xmlns:v="urn:schemas-microsoft-com:vml" xmlns:o="urn:schemas-microsoft-com:office:office" xmlns="">
+                              <a14:hiddenFill xmlns="" xmlns:o="urn:schemas-microsoft-com:office:office" xmlns:v="urn:schemas-microsoft-com:vml" xmlns:w10="urn:schemas-microsoft-com:office:word" xmlns:w="http://schemas.openxmlformats.org/wordprocessingml/2006/main" xmlns:a14="http://schemas.microsoft.com/office/drawing/2010/main">
                                 <a:noFill/>
                               </a14:hiddenFill>
                             </a:ext>
@@ -3800,8 +3712,8 @@
         </c:dLbls>
         <c:gapWidth val="75"/>
         <c:overlap val="-25"/>
-        <c:axId val="1296667888"/>
-        <c:axId val="1433616784"/>
+        <c:axId val="1426712656"/>
+        <c:axId val="1426885648"/>
       </c:barChart>
       <c:lineChart>
         <c:grouping val="standard"/>
@@ -3884,11 +3796,11 @@
         </c:dLbls>
         <c:marker val="1"/>
         <c:smooth val="0"/>
-        <c:axId val="1296667888"/>
-        <c:axId val="1433616784"/>
+        <c:axId val="1426712656"/>
+        <c:axId val="1426885648"/>
       </c:lineChart>
       <c:catAx>
-        <c:axId val="1296667888"/>
+        <c:axId val="1426712656"/>
         <c:scaling>
           <c:orientation val="minMax"/>
         </c:scaling>
@@ -3931,7 +3843,7 @@
             <a:endParaRPr lang="en-US"/>
           </a:p>
         </c:txPr>
-        <c:crossAx val="1433616784"/>
+        <c:crossAx val="1426885648"/>
         <c:crosses val="autoZero"/>
         <c:auto val="1"/>
         <c:lblAlgn val="ctr"/>
@@ -3939,7 +3851,7 @@
         <c:noMultiLvlLbl val="0"/>
       </c:catAx>
       <c:valAx>
-        <c:axId val="1433616784"/>
+        <c:axId val="1426885648"/>
         <c:scaling>
           <c:orientation val="minMax"/>
           <c:max val="100.0"/>
@@ -3991,7 +3903,7 @@
             <a:endParaRPr lang="en-US"/>
           </a:p>
         </c:txPr>
-        <c:crossAx val="1296667888"/>
+        <c:crossAx val="1426712656"/>
         <c:crosses val="autoZero"/>
         <c:crossBetween val="between"/>
         <c:majorUnit val="25.0"/>
@@ -4252,8 +4164,8 @@
         </c:dLbls>
         <c:gapWidth val="75"/>
         <c:overlap val="-25"/>
-        <c:axId val="1433416016"/>
-        <c:axId val="1433418336"/>
+        <c:axId val="1476530752"/>
+        <c:axId val="1426622576"/>
       </c:barChart>
       <c:lineChart>
         <c:grouping val="standard"/>
@@ -4354,11 +4266,11 @@
         </c:dLbls>
         <c:marker val="1"/>
         <c:smooth val="0"/>
-        <c:axId val="1433416016"/>
-        <c:axId val="1433418336"/>
+        <c:axId val="1476530752"/>
+        <c:axId val="1426622576"/>
       </c:lineChart>
       <c:catAx>
-        <c:axId val="1433416016"/>
+        <c:axId val="1476530752"/>
         <c:scaling>
           <c:orientation val="minMax"/>
         </c:scaling>
@@ -4401,7 +4313,7 @@
             <a:endParaRPr lang="en-US"/>
           </a:p>
         </c:txPr>
-        <c:crossAx val="1433418336"/>
+        <c:crossAx val="1426622576"/>
         <c:crosses val="autoZero"/>
         <c:auto val="1"/>
         <c:lblAlgn val="ctr"/>
@@ -4409,7 +4321,7 @@
         <c:noMultiLvlLbl val="0"/>
       </c:catAx>
       <c:valAx>
-        <c:axId val="1433418336"/>
+        <c:axId val="1426622576"/>
         <c:scaling>
           <c:orientation val="minMax"/>
         </c:scaling>
@@ -4460,7 +4372,7 @@
             <a:endParaRPr lang="en-US"/>
           </a:p>
         </c:txPr>
-        <c:crossAx val="1433416016"/>
+        <c:crossAx val="1476530752"/>
         <c:crosses val="autoZero"/>
         <c:crossBetween val="between"/>
         <c:majorUnit val="25.0"/>

</xml_diff>

<commit_message>
minor wording update to terra nova template
</commit_message>
<xml_diff>
--- a/app/assets/Terra_Nova_testing/Terra_Nova_Template_1.docx
+++ b/app/assets/Terra_Nova_testing/Terra_Nova_Template_1.docx
@@ -220,7 +220,23 @@
           <w:sz w:val="18"/>
           <w:szCs w:val="18"/>
         </w:rPr>
-        <w:t>*The National Percentile Rank is not calculated for Autumn tests.</w:t>
+        <w:t>*The National Percentile Rank is not calculated for</w:t>
+      </w:r>
+      <w:r>
+        <w:rPr>
+          <w:rFonts w:asciiTheme="majorHAnsi" w:hAnsiTheme="majorHAnsi"/>
+          <w:sz w:val="18"/>
+          <w:szCs w:val="18"/>
+        </w:rPr>
+        <w:t xml:space="preserve"> the Autumn test</w:t>
+      </w:r>
+      <w:r>
+        <w:rPr>
+          <w:rFonts w:asciiTheme="majorHAnsi" w:hAnsiTheme="majorHAnsi"/>
+          <w:sz w:val="18"/>
+          <w:szCs w:val="18"/>
+        </w:rPr>
+        <w:t>.</w:t>
       </w:r>
     </w:p>
     <w:tbl>
@@ -920,7 +936,25 @@
           <w:sz w:val="18"/>
           <w:szCs w:val="18"/>
         </w:rPr>
-        <w:t>*The National Percentile Rank is not calculated for Autumn tests.</w:t>
+        <w:t>*The National Percentile Rank is not calculated for</w:t>
+      </w:r>
+      <w:r>
+        <w:rPr>
+          <w:rFonts w:asciiTheme="majorHAnsi" w:hAnsiTheme="majorHAnsi"/>
+          <w:sz w:val="18"/>
+          <w:szCs w:val="18"/>
+        </w:rPr>
+        <w:t xml:space="preserve"> the Autumn test</w:t>
+      </w:r>
+      <w:bookmarkStart w:id="0" w:name="_GoBack"/>
+      <w:bookmarkEnd w:id="0"/>
+      <w:r>
+        <w:rPr>
+          <w:rFonts w:asciiTheme="majorHAnsi" w:hAnsiTheme="majorHAnsi"/>
+          <w:sz w:val="18"/>
+          <w:szCs w:val="18"/>
+        </w:rPr>
+        <w:t>.</w:t>
       </w:r>
     </w:p>
     <w:tbl>
@@ -2353,8 +2387,6 @@
           <w:szCs w:val="10"/>
         </w:rPr>
       </w:pPr>
-      <w:bookmarkStart w:id="0" w:name="_GoBack"/>
-      <w:bookmarkEnd w:id="0"/>
     </w:p>
     <w:p>
       <w:pPr>
@@ -2749,7 +2781,7 @@
                         </a:ln>
                         <a:extLst>
                           <a:ext uri="{91240B29-F687-4f45-9708-019B960494DF}">
-                            <a14:hiddenLine xmlns="" xmlns:o="urn:schemas-microsoft-com:office:office" xmlns:v="urn:schemas-microsoft-com:vml" xmlns:w10="urn:schemas-microsoft-com:office:word" xmlns:w="http://schemas.openxmlformats.org/wordprocessingml/2006/main" xmlns:a14="http://schemas.microsoft.com/office/drawing/2010/main" w="9525">
+                            <a14:hiddenLine xmlns:a14="http://schemas.microsoft.com/office/drawing/2010/main" xmlns:w="http://schemas.openxmlformats.org/wordprocessingml/2006/main" xmlns:w10="urn:schemas-microsoft-com:office:word" xmlns:v="urn:schemas-microsoft-com:vml" xmlns:o="urn:schemas-microsoft-com:office:office" xmlns="" w="9525">
                               <a:solidFill>
                                 <a:srgbClr val="000000"/>
                               </a:solidFill>
@@ -2843,7 +2875,7 @@
                           </a:ln>
                           <a:extLst>
                             <a:ext uri="{909E8E84-426E-40dd-AFC4-6F175D3DCCD1}">
-                              <a14:hiddenFill xmlns="" xmlns:o="urn:schemas-microsoft-com:office:office" xmlns:v="urn:schemas-microsoft-com:vml" xmlns:w10="urn:schemas-microsoft-com:office:word" xmlns:w="http://schemas.openxmlformats.org/wordprocessingml/2006/main" xmlns:a14="http://schemas.microsoft.com/office/drawing/2010/main">
+                              <a14:hiddenFill xmlns:a14="http://schemas.microsoft.com/office/drawing/2010/main" xmlns:w="http://schemas.openxmlformats.org/wordprocessingml/2006/main" xmlns:w10="urn:schemas-microsoft-com:office:word" xmlns:v="urn:schemas-microsoft-com:vml" xmlns:o="urn:schemas-microsoft-com:office:office" xmlns="">
                                 <a:noFill/>
                               </a14:hiddenFill>
                             </a:ext>
@@ -2875,7 +2907,7 @@
                           </a:ln>
                           <a:extLst>
                             <a:ext uri="{909E8E84-426E-40dd-AFC4-6F175D3DCCD1}">
-                              <a14:hiddenFill xmlns="" xmlns:o="urn:schemas-microsoft-com:office:office" xmlns:v="urn:schemas-microsoft-com:vml" xmlns:w10="urn:schemas-microsoft-com:office:word" xmlns:w="http://schemas.openxmlformats.org/wordprocessingml/2006/main" xmlns:a14="http://schemas.microsoft.com/office/drawing/2010/main">
+                              <a14:hiddenFill xmlns:a14="http://schemas.microsoft.com/office/drawing/2010/main" xmlns:w="http://schemas.openxmlformats.org/wordprocessingml/2006/main" xmlns:w10="urn:schemas-microsoft-com:office:word" xmlns:v="urn:schemas-microsoft-com:vml" xmlns:o="urn:schemas-microsoft-com:office:office" xmlns="">
                                 <a:noFill/>
                               </a14:hiddenFill>
                             </a:ext>
@@ -3712,8 +3744,8 @@
         </c:dLbls>
         <c:gapWidth val="75"/>
         <c:overlap val="-25"/>
-        <c:axId val="1426712656"/>
-        <c:axId val="1426885648"/>
+        <c:axId val="1477159712"/>
+        <c:axId val="1426877136"/>
       </c:barChart>
       <c:lineChart>
         <c:grouping val="standard"/>
@@ -3796,11 +3828,11 @@
         </c:dLbls>
         <c:marker val="1"/>
         <c:smooth val="0"/>
-        <c:axId val="1426712656"/>
-        <c:axId val="1426885648"/>
+        <c:axId val="1477159712"/>
+        <c:axId val="1426877136"/>
       </c:lineChart>
       <c:catAx>
-        <c:axId val="1426712656"/>
+        <c:axId val="1477159712"/>
         <c:scaling>
           <c:orientation val="minMax"/>
         </c:scaling>
@@ -3843,7 +3875,7 @@
             <a:endParaRPr lang="en-US"/>
           </a:p>
         </c:txPr>
-        <c:crossAx val="1426885648"/>
+        <c:crossAx val="1426877136"/>
         <c:crosses val="autoZero"/>
         <c:auto val="1"/>
         <c:lblAlgn val="ctr"/>
@@ -3851,7 +3883,7 @@
         <c:noMultiLvlLbl val="0"/>
       </c:catAx>
       <c:valAx>
-        <c:axId val="1426885648"/>
+        <c:axId val="1426877136"/>
         <c:scaling>
           <c:orientation val="minMax"/>
           <c:max val="100.0"/>
@@ -3903,7 +3935,7 @@
             <a:endParaRPr lang="en-US"/>
           </a:p>
         </c:txPr>
-        <c:crossAx val="1426712656"/>
+        <c:crossAx val="1477159712"/>
         <c:crosses val="autoZero"/>
         <c:crossBetween val="between"/>
         <c:majorUnit val="25.0"/>
@@ -4164,8 +4196,8 @@
         </c:dLbls>
         <c:gapWidth val="75"/>
         <c:overlap val="-25"/>
-        <c:axId val="1476530752"/>
-        <c:axId val="1426622576"/>
+        <c:axId val="1477154896"/>
+        <c:axId val="1426865712"/>
       </c:barChart>
       <c:lineChart>
         <c:grouping val="standard"/>
@@ -4266,11 +4298,11 @@
         </c:dLbls>
         <c:marker val="1"/>
         <c:smooth val="0"/>
-        <c:axId val="1476530752"/>
-        <c:axId val="1426622576"/>
+        <c:axId val="1477154896"/>
+        <c:axId val="1426865712"/>
       </c:lineChart>
       <c:catAx>
-        <c:axId val="1476530752"/>
+        <c:axId val="1477154896"/>
         <c:scaling>
           <c:orientation val="minMax"/>
         </c:scaling>
@@ -4313,7 +4345,7 @@
             <a:endParaRPr lang="en-US"/>
           </a:p>
         </c:txPr>
-        <c:crossAx val="1426622576"/>
+        <c:crossAx val="1426865712"/>
         <c:crosses val="autoZero"/>
         <c:auto val="1"/>
         <c:lblAlgn val="ctr"/>
@@ -4321,7 +4353,7 @@
         <c:noMultiLvlLbl val="0"/>
       </c:catAx>
       <c:valAx>
-        <c:axId val="1426622576"/>
+        <c:axId val="1426865712"/>
         <c:scaling>
           <c:orientation val="minMax"/>
         </c:scaling>
@@ -4372,7 +4404,7 @@
             <a:endParaRPr lang="en-US"/>
           </a:p>
         </c:txPr>
-        <c:crossAx val="1476530752"/>
+        <c:crossAx val="1477154896"/>
         <c:crosses val="autoZero"/>
         <c:crossBetween val="between"/>
         <c:majorUnit val="25.0"/>

</xml_diff>